<commit_message>
Updated TestCase0007 and restored ShuffleButtonUI
</commit_message>
<xml_diff>
--- a/Test Cases/TestCase0007.docx
+++ b/Test Cases/TestCase0007.docx
@@ -42,11 +42,12 @@
         </w:rPr>
         <w:t xml:space="preserve"> </w:t>
       </w:r>
-      <w:proofErr w:type="spellStart"/>
       <w:r>
         <w:t>VirtuCardsHost</w:t>
       </w:r>
-      <w:proofErr w:type="spellEnd"/>
+      <w:r>
+        <w:t>, VirtuCardsClient</w:t>
+      </w:r>
     </w:p>
     <w:p>
       <w:r>
@@ -68,31 +69,510 @@
         <w:t xml:space="preserve">Severity: </w:t>
       </w:r>
       <w:r>
+        <w:t>1</w:t>
+      </w:r>
+    </w:p>
+    <w:p/>
+    <w:p>
+      <w:pPr>
+        <w:jc w:val="center"/>
+        <w:rPr>
+          <w:b/>
+        </w:rPr>
+      </w:pPr>
+      <w:r>
+        <w:rPr>
+          <w:b/>
+        </w:rPr>
+        <w:t xml:space="preserve">Instructions </w:t>
+      </w:r>
+    </w:p>
+    <w:p>
+      <w:pPr>
+        <w:spacing w:before="240"/>
+        <w:jc w:val="center"/>
+        <w:rPr>
+          <w:b/>
+          <w:bCs/>
+        </w:rPr>
+      </w:pPr>
+      <w:r>
+        <w:rPr>
+          <w:b/>
+          <w:bCs/>
+        </w:rPr>
+        <w:t>Test 1 – Room Code generation</w:t>
+      </w:r>
+    </w:p>
+    <w:p>
+      <w:pPr>
+        <w:pStyle w:val="ListParagraph"/>
+        <w:numPr>
+          <w:ilvl w:val="0"/>
+          <w:numId w:val="3"/>
+        </w:numPr>
+      </w:pPr>
+      <w:r>
+        <w:t>Start an instance of the VirtuCardHost application.</w:t>
+      </w:r>
+    </w:p>
+    <w:p>
+      <w:pPr>
+        <w:pStyle w:val="ListParagraph"/>
+        <w:numPr>
+          <w:ilvl w:val="0"/>
+          <w:numId w:val="3"/>
+        </w:numPr>
+        <w:spacing w:before="240"/>
+      </w:pPr>
+      <w:r>
+        <w:t>Sign In to the application.</w:t>
+      </w:r>
+    </w:p>
+    <w:p>
+      <w:pPr>
+        <w:pStyle w:val="ListParagraph"/>
+        <w:numPr>
+          <w:ilvl w:val="0"/>
+          <w:numId w:val="3"/>
+        </w:numPr>
+        <w:spacing w:before="240"/>
+      </w:pPr>
+      <w:r>
+        <w:t>Click the Create Room button.</w:t>
+      </w:r>
+    </w:p>
+    <w:p>
+      <w:pPr>
+        <w:pStyle w:val="ListParagraph"/>
+        <w:numPr>
+          <w:ilvl w:val="0"/>
+          <w:numId w:val="3"/>
+        </w:numPr>
+        <w:spacing w:before="240"/>
+      </w:pPr>
+      <w:r>
+        <w:t>The VirtuCardHost application will now display a waiting screen that lists the Photon Room Code.</w:t>
+      </w:r>
+    </w:p>
+    <w:p>
+      <w:pPr>
+        <w:spacing w:before="240" w:after="360"/>
+        <w:ind w:left="360"/>
+      </w:pPr>
+      <w:r>
+        <w:rPr>
+          <w:b/>
+          <w:bCs/>
+        </w:rPr>
+        <w:t xml:space="preserve">Expected result: </w:t>
+      </w:r>
+      <w:r>
+        <w:t>The waiting screen should depict a Room Code in the top of the screen. The Room Code should be in the format of six capital English letters. There should be no special characters (?”!@#$%^&amp;*&lt;&gt;:;) and no numbers in the Room Code.</w:t>
+      </w:r>
+    </w:p>
+    <w:p>
+      <w:pPr>
+        <w:spacing w:before="240"/>
+        <w:ind w:left="360"/>
+      </w:pPr>
+      <w:r>
+        <w:rPr>
+          <w:b/>
+          <w:bCs/>
+        </w:rPr>
+        <w:tab/>
+      </w:r>
+      <w:r>
+        <w:rPr>
+          <w:b/>
+          <w:bCs/>
+        </w:rPr>
+        <w:tab/>
+      </w:r>
+      <w:r>
+        <w:rPr>
+          <w:b/>
+          <w:bCs/>
+        </w:rPr>
+        <w:tab/>
+      </w:r>
+      <w:r>
+        <w:rPr>
+          <w:b/>
+          <w:bCs/>
+        </w:rPr>
+        <w:tab/>
+        <w:t xml:space="preserve">Test </w:t>
+      </w:r>
+      <w:r>
+        <w:rPr>
+          <w:b/>
+          <w:bCs/>
+        </w:rPr>
         <w:t>2</w:t>
       </w:r>
-    </w:p>
-    <w:p/>
-    <w:p>
-      <w:pPr>
+      <w:r>
+        <w:rPr>
+          <w:b/>
+          <w:bCs/>
+        </w:rPr>
+        <w:t xml:space="preserve"> –</w:t>
+      </w:r>
+      <w:r>
+        <w:t xml:space="preserve"> </w:t>
+      </w:r>
+      <w:r>
+        <w:rPr>
+          <w:b/>
+          <w:bCs/>
+        </w:rPr>
+        <w:t>Photon Room Creation</w:t>
+      </w:r>
+    </w:p>
+    <w:p>
+      <w:pPr>
+        <w:pStyle w:val="ListParagraph"/>
+        <w:numPr>
+          <w:ilvl w:val="0"/>
+          <w:numId w:val="4"/>
+        </w:numPr>
+      </w:pPr>
+      <w:r>
+        <w:t>Start an instance of the VirtuCard</w:t>
+      </w:r>
+      <w:r>
+        <w:t>s</w:t>
+      </w:r>
+      <w:r>
+        <w:t>Host application.</w:t>
+      </w:r>
+    </w:p>
+    <w:p>
+      <w:pPr>
+        <w:numPr>
+          <w:ilvl w:val="0"/>
+          <w:numId w:val="4"/>
+        </w:numPr>
+      </w:pPr>
+      <w:r>
+        <w:t>Sign In to the application.</w:t>
+      </w:r>
+    </w:p>
+    <w:p>
+      <w:pPr>
+        <w:numPr>
+          <w:ilvl w:val="0"/>
+          <w:numId w:val="4"/>
+        </w:numPr>
+      </w:pPr>
+      <w:r>
+        <w:t>Click the Create Room button.</w:t>
+      </w:r>
+    </w:p>
+    <w:p>
+      <w:pPr>
+        <w:numPr>
+          <w:ilvl w:val="0"/>
+          <w:numId w:val="4"/>
+        </w:numPr>
+      </w:pPr>
+      <w:r>
+        <w:t>The VirtuCard</w:t>
+      </w:r>
+      <w:r>
+        <w:t>s</w:t>
+      </w:r>
+      <w:r>
+        <w:t>Host application will now display a waiting screen that lists the Photon Room Code. It should be in the form of a string of six capital English letters.</w:t>
+      </w:r>
+    </w:p>
+    <w:p>
+      <w:pPr>
+        <w:numPr>
+          <w:ilvl w:val="0"/>
+          <w:numId w:val="4"/>
+        </w:numPr>
+      </w:pPr>
+      <w:r>
+        <w:t>Select a Game Mode</w:t>
+      </w:r>
+    </w:p>
+    <w:p>
+      <w:pPr>
+        <w:numPr>
+          <w:ilvl w:val="0"/>
+          <w:numId w:val="4"/>
+        </w:numPr>
+      </w:pPr>
+      <w:r>
+        <w:t>Note the displayed Room Code.</w:t>
+      </w:r>
+    </w:p>
+    <w:p>
+      <w:pPr>
+        <w:pStyle w:val="ListParagraph"/>
+        <w:numPr>
+          <w:ilvl w:val="0"/>
+          <w:numId w:val="4"/>
+        </w:numPr>
+      </w:pPr>
+      <w:r>
+        <w:t>Start an instance of the VirtuCard</w:t>
+      </w:r>
+      <w:r>
+        <w:t>s</w:t>
+      </w:r>
+      <w:r>
+        <w:t>Client application.</w:t>
+      </w:r>
+    </w:p>
+    <w:p>
+      <w:pPr>
+        <w:pStyle w:val="ListParagraph"/>
+        <w:numPr>
+          <w:ilvl w:val="0"/>
+          <w:numId w:val="4"/>
+        </w:numPr>
+      </w:pPr>
+      <w:r>
+        <w:t>Sign In to the application (with any credentials even the ones used to sign-in to the host are fine).</w:t>
+      </w:r>
+    </w:p>
+    <w:p>
+      <w:pPr>
+        <w:pStyle w:val="ListParagraph"/>
+        <w:numPr>
+          <w:ilvl w:val="0"/>
+          <w:numId w:val="4"/>
+        </w:numPr>
+      </w:pPr>
+      <w:r>
+        <w:t>Enter the noted Room Code into the ‘</w:t>
+      </w:r>
+      <w:r>
+        <w:rPr>
+          <w:i/>
+          <w:iCs/>
+        </w:rPr>
+        <w:t>Enter Code’</w:t>
+      </w:r>
+      <w:r>
+        <w:t xml:space="preserve"> field and press Join.</w:t>
+      </w:r>
+    </w:p>
+    <w:p>
+      <w:pPr>
+        <w:pStyle w:val="ListParagraph"/>
+        <w:numPr>
+          <w:ilvl w:val="0"/>
+          <w:numId w:val="4"/>
+        </w:numPr>
+      </w:pPr>
+      <w:r>
+        <w:t>The VirtuCard</w:t>
+      </w:r>
+      <w:r>
+        <w:t>s</w:t>
+      </w:r>
+      <w:r>
+        <w:t>Client should now show a waiting screen and the VirtuCard</w:t>
+      </w:r>
+      <w:r>
+        <w:t>s</w:t>
+      </w:r>
+      <w:r>
+        <w:t>Host application should reflect the Client in the players list.</w:t>
+      </w:r>
+    </w:p>
+    <w:p>
+      <w:pPr>
+        <w:pStyle w:val="ListParagraph"/>
+        <w:numPr>
+          <w:ilvl w:val="0"/>
+          <w:numId w:val="4"/>
+        </w:numPr>
+      </w:pPr>
+      <w:r>
+        <w:t>Press Start game in the Host application.</w:t>
+      </w:r>
+    </w:p>
+    <w:p>
+      <w:pPr>
+        <w:spacing w:before="240" w:after="360"/>
+        <w:ind w:left="360"/>
+      </w:pPr>
+      <w:r>
+        <w:rPr>
+          <w:b/>
+          <w:bCs/>
+        </w:rPr>
+        <w:t>Expected result:</w:t>
+      </w:r>
+      <w:r>
+        <w:t xml:space="preserve"> The VirtuCard</w:t>
+      </w:r>
+      <w:r>
+        <w:t>s</w:t>
+      </w:r>
+      <w:r>
+        <w:t>Host application and VirtuCard</w:t>
+      </w:r>
+      <w:r>
+        <w:t>s</w:t>
+      </w:r>
+      <w:r>
+        <w:t>Client application should transition into a session of the desired game. If the UI doesn’t change to depict the aforementioned change, then the application isn’t functioning as per requirements.</w:t>
+      </w:r>
+    </w:p>
+    <w:p>
+      <w:pPr>
+        <w:spacing w:before="240" w:after="360"/>
         <w:jc w:val="center"/>
         <w:rPr>
           <w:b/>
-        </w:rPr>
-      </w:pPr>
-      <w:r>
-        <w:rPr>
-          <w:b/>
-        </w:rPr>
-        <w:t xml:space="preserve">Instructions </w:t>
-      </w:r>
-    </w:p>
-    <w:p>
-      <w:pPr>
-        <w:numPr>
-          <w:ilvl w:val="0"/>
+          <w:bCs/>
+        </w:rPr>
+      </w:pPr>
+      <w:r>
+        <w:rPr>
+          <w:b/>
+          <w:bCs/>
+        </w:rPr>
+        <w:t xml:space="preserve">Test Case </w:t>
+      </w:r>
+      <w:r>
+        <w:rPr>
+          <w:b/>
+          <w:bCs/>
+        </w:rPr>
+        <w:t>3</w:t>
+      </w:r>
+      <w:r>
+        <w:rPr>
+          <w:b/>
+          <w:bCs/>
+        </w:rPr>
+        <w:t xml:space="preserve"> – Room Creation with multiple players</w:t>
+      </w:r>
+    </w:p>
+    <w:p>
+      <w:pPr>
+        <w:pStyle w:val="ListParagraph"/>
+        <w:numPr>
+          <w:ilvl w:val="3"/>
           <w:numId w:val="1"/>
         </w:numPr>
-        <w:spacing w:before="40" w:after="80"/>
+        <w:spacing w:after="360"/>
+        <w:ind w:left="720"/>
+      </w:pPr>
+      <w:r>
+        <w:t>Repeat steps 1-6 from Test 3 on the VirtuCardsHost application.</w:t>
+      </w:r>
+    </w:p>
+    <w:p>
+      <w:pPr>
+        <w:pStyle w:val="ListParagraph"/>
+        <w:numPr>
+          <w:ilvl w:val="3"/>
+          <w:numId w:val="1"/>
+        </w:numPr>
+        <w:spacing w:after="360"/>
+        <w:ind w:left="720"/>
+      </w:pPr>
+      <w:r>
+        <w:t>Repeat steps 7-10 on 4-5 different instances of the VirtuCardsClient with different Sign In credentials.</w:t>
+      </w:r>
+    </w:p>
+    <w:p>
+      <w:pPr>
+        <w:pStyle w:val="ListParagraph"/>
+        <w:numPr>
+          <w:ilvl w:val="3"/>
+          <w:numId w:val="1"/>
+        </w:numPr>
+        <w:spacing w:after="360"/>
+        <w:ind w:left="720"/>
+      </w:pPr>
+      <w:r>
+        <w:lastRenderedPageBreak/>
+        <w:t xml:space="preserve">Press the </w:t>
+      </w:r>
+      <w:r>
+        <w:rPr>
+          <w:i/>
+          <w:iCs/>
+        </w:rPr>
+        <w:t>Start Game</w:t>
+      </w:r>
+      <w:r>
+        <w:t xml:space="preserve"> button on the VirtuCardsHost application.</w:t>
+      </w:r>
+    </w:p>
+    <w:p>
+      <w:pPr>
+        <w:spacing w:before="240" w:after="360"/>
+        <w:rPr>
+          <w:lang w:val="en-US"/>
+        </w:rPr>
+      </w:pPr>
+      <w:r>
+        <w:rPr>
+          <w:b/>
+          <w:bCs/>
+        </w:rPr>
+        <w:t xml:space="preserve">Expected result: </w:t>
+      </w:r>
+      <w:r>
+        <w:t xml:space="preserve">The VirtuCardsHost should now reflect all the Clients in the Player list. After pressing the </w:t>
+      </w:r>
+      <w:r>
+        <w:rPr>
+          <w:i/>
+          <w:iCs/>
+          <w:lang w:val="en-US"/>
+        </w:rPr>
+        <w:t xml:space="preserve">Start Game </w:t>
+      </w:r>
+      <w:r>
+        <w:rPr>
+          <w:lang w:val="en-US"/>
+        </w:rPr>
+        <w:t>button, the VirtuCards applications should now reflect a session of the selected game with all the clients involved in the game.</w:t>
+      </w:r>
+    </w:p>
+    <w:p>
+      <w:pPr>
+        <w:jc w:val="center"/>
+        <w:rPr>
+          <w:b/>
+        </w:rPr>
+      </w:pPr>
+      <w:r>
+        <w:rPr>
+          <w:b/>
+        </w:rPr>
+        <w:t xml:space="preserve">Test </w:t>
+      </w:r>
+      <w:r>
+        <w:rPr>
+          <w:b/>
+        </w:rPr>
+        <w:t>4</w:t>
+      </w:r>
+      <w:r>
+        <w:rPr>
+          <w:b/>
+        </w:rPr>
+        <w:t xml:space="preserve"> – Unique Code generation</w:t>
+      </w:r>
+    </w:p>
+    <w:p>
+      <w:pPr>
+        <w:numPr>
+          <w:ilvl w:val="0"/>
+          <w:numId w:val="1"/>
+        </w:numPr>
       </w:pPr>
       <w:r>
         <w:t>Start</w:t>
@@ -101,178 +581,155 @@
         <w:t xml:space="preserve"> an instance of the</w:t>
       </w:r>
       <w:r>
+        <w:t xml:space="preserve"> VirtuCard</w:t>
+      </w:r>
+      <w:r>
+        <w:t>s</w:t>
+      </w:r>
+      <w:r>
+        <w:t>Host</w:t>
+      </w:r>
+      <w:r>
+        <w:t xml:space="preserve"> application</w:t>
+      </w:r>
+      <w:r>
+        <w:t>.</w:t>
+      </w:r>
+    </w:p>
+    <w:p>
+      <w:pPr>
+        <w:numPr>
+          <w:ilvl w:val="0"/>
+          <w:numId w:val="1"/>
+        </w:numPr>
+      </w:pPr>
+      <w:r>
+        <w:t>Sign In to the application.</w:t>
+      </w:r>
+    </w:p>
+    <w:p>
+      <w:pPr>
+        <w:numPr>
+          <w:ilvl w:val="0"/>
+          <w:numId w:val="1"/>
+        </w:numPr>
+      </w:pPr>
+      <w:r>
+        <w:t>Click the Create Room button.</w:t>
+      </w:r>
+    </w:p>
+    <w:p>
+      <w:pPr>
+        <w:numPr>
+          <w:ilvl w:val="0"/>
+          <w:numId w:val="1"/>
+        </w:numPr>
+      </w:pPr>
+      <w:r>
+        <w:t>The VirtuCard</w:t>
+      </w:r>
+      <w:r>
+        <w:t>s</w:t>
+      </w:r>
+      <w:r>
+        <w:t>Host application will now display a waiting screen that lists the Photon Room Code.</w:t>
+      </w:r>
+      <w:r>
+        <w:t xml:space="preserve"> It should be in the form of a string of six capital English letters.</w:t>
+      </w:r>
+    </w:p>
+    <w:p>
+      <w:pPr>
+        <w:numPr>
+          <w:ilvl w:val="0"/>
+          <w:numId w:val="1"/>
+        </w:numPr>
+      </w:pPr>
+      <w:r>
+        <w:t>Note the displayed Room Code.</w:t>
+      </w:r>
+    </w:p>
+    <w:p>
+      <w:pPr>
+        <w:numPr>
+          <w:ilvl w:val="0"/>
+          <w:numId w:val="1"/>
+        </w:numPr>
+      </w:pPr>
+      <w:r>
+        <w:t>Press the arrow acting as the back button.</w:t>
+      </w:r>
+    </w:p>
+    <w:p>
+      <w:pPr>
+        <w:numPr>
+          <w:ilvl w:val="0"/>
+          <w:numId w:val="1"/>
+        </w:numPr>
+      </w:pPr>
+      <w:r>
+        <w:t>Click the Create Room button again.</w:t>
+      </w:r>
+    </w:p>
+    <w:p>
+      <w:pPr>
+        <w:numPr>
+          <w:ilvl w:val="0"/>
+          <w:numId w:val="1"/>
+        </w:numPr>
+      </w:pPr>
+      <w:r>
+        <w:t>The VirtuCard</w:t>
+      </w:r>
+      <w:r>
+        <w:t>s</w:t>
+      </w:r>
+      <w:r>
+        <w:t>Host application will now display a waiting screen that lists the Photon Room Code. It should be in the form of a string of six capital English letters.</w:t>
+      </w:r>
+    </w:p>
+    <w:p>
+      <w:pPr>
+        <w:numPr>
+          <w:ilvl w:val="0"/>
+          <w:numId w:val="1"/>
+        </w:numPr>
+      </w:pPr>
+      <w:r>
+        <w:t>Note the new displayed Room Code.</w:t>
+      </w:r>
+    </w:p>
+    <w:p>
+      <w:pPr>
+        <w:numPr>
+          <w:ilvl w:val="0"/>
+          <w:numId w:val="1"/>
+        </w:numPr>
+      </w:pPr>
+      <w:r>
+        <w:t>Evaluate whether the two noted Room Codes are identical or not.</w:t>
+      </w:r>
+    </w:p>
+    <w:p>
+      <w:pPr>
+        <w:spacing w:before="240" w:after="360"/>
+      </w:pPr>
+      <w:r>
+        <w:rPr>
+          <w:b/>
+        </w:rPr>
+        <w:t>Expected result:</w:t>
+      </w:r>
+      <w:r>
         <w:t xml:space="preserve"> </w:t>
       </w:r>
-      <w:proofErr w:type="spellStart"/>
-      <w:r>
-        <w:t>VirtuCard</w:t>
-      </w:r>
-      <w:r>
-        <w:t>Host</w:t>
-      </w:r>
-      <w:proofErr w:type="spellEnd"/>
-      <w:r>
-        <w:t xml:space="preserve"> application</w:t>
-      </w:r>
-      <w:r>
-        <w:t>.</w:t>
-      </w:r>
-    </w:p>
-    <w:p>
-      <w:pPr>
-        <w:numPr>
-          <w:ilvl w:val="0"/>
-          <w:numId w:val="1"/>
-        </w:numPr>
-        <w:spacing w:before="40" w:after="80"/>
-      </w:pPr>
-      <w:r>
-        <w:t xml:space="preserve">Sign </w:t>
-      </w:r>
-      <w:proofErr w:type="gramStart"/>
-      <w:r>
-        <w:t>In to</w:t>
-      </w:r>
-      <w:proofErr w:type="gramEnd"/>
-      <w:r>
-        <w:t xml:space="preserve"> the application.</w:t>
-      </w:r>
-    </w:p>
-    <w:p>
-      <w:pPr>
-        <w:numPr>
-          <w:ilvl w:val="0"/>
-          <w:numId w:val="1"/>
-        </w:numPr>
-        <w:spacing w:before="40" w:after="80"/>
-      </w:pPr>
-      <w:r>
-        <w:t>Click the Create Room button.</w:t>
-      </w:r>
-    </w:p>
-    <w:p>
-      <w:pPr>
-        <w:numPr>
-          <w:ilvl w:val="0"/>
-          <w:numId w:val="1"/>
-        </w:numPr>
-        <w:spacing w:before="40" w:after="80"/>
-      </w:pPr>
-      <w:r>
-        <w:t xml:space="preserve">The </w:t>
-      </w:r>
-      <w:proofErr w:type="spellStart"/>
-      <w:r>
-        <w:t>VirtuCardHost</w:t>
-      </w:r>
-      <w:proofErr w:type="spellEnd"/>
-      <w:r>
-        <w:t xml:space="preserve"> application will now display a waiting screen that lists the Photon Room Code.</w:t>
-      </w:r>
-      <w:r>
-        <w:t xml:space="preserve"> It should be in the form of a string of six capital English letters.</w:t>
-      </w:r>
-    </w:p>
-    <w:p>
-      <w:pPr>
-        <w:numPr>
-          <w:ilvl w:val="0"/>
-          <w:numId w:val="1"/>
-        </w:numPr>
-        <w:spacing w:before="40" w:after="80"/>
-      </w:pPr>
-      <w:r>
-        <w:t>Note the displayed Room Code.</w:t>
-      </w:r>
-    </w:p>
-    <w:p>
-      <w:pPr>
-        <w:numPr>
-          <w:ilvl w:val="0"/>
-          <w:numId w:val="1"/>
-        </w:numPr>
-        <w:spacing w:before="40" w:after="80"/>
-      </w:pPr>
-      <w:r>
-        <w:t>Press the arrow acting as the back button.</w:t>
-      </w:r>
-    </w:p>
-    <w:p>
-      <w:pPr>
-        <w:numPr>
-          <w:ilvl w:val="0"/>
-          <w:numId w:val="1"/>
-        </w:numPr>
-        <w:spacing w:before="40" w:after="80"/>
-      </w:pPr>
-      <w:r>
-        <w:t>Click the Create Room button again.</w:t>
-      </w:r>
-    </w:p>
-    <w:p>
-      <w:pPr>
-        <w:numPr>
-          <w:ilvl w:val="0"/>
-          <w:numId w:val="1"/>
-        </w:numPr>
-        <w:spacing w:before="40" w:after="80"/>
-      </w:pPr>
-      <w:r>
-        <w:t xml:space="preserve">The </w:t>
-      </w:r>
-      <w:proofErr w:type="spellStart"/>
-      <w:r>
-        <w:t>VirtuCardHost</w:t>
-      </w:r>
-      <w:proofErr w:type="spellEnd"/>
-      <w:r>
-        <w:t xml:space="preserve"> application will now display a waiting screen that lists the Photon Room Code. It should be in the form of a string of six capital English letters.</w:t>
-      </w:r>
-    </w:p>
-    <w:p>
-      <w:pPr>
-        <w:numPr>
-          <w:ilvl w:val="0"/>
-          <w:numId w:val="1"/>
-        </w:numPr>
-        <w:spacing w:before="40" w:after="80"/>
-      </w:pPr>
-      <w:r>
-        <w:t>Note the new displayed Room Code.</w:t>
-      </w:r>
-    </w:p>
-    <w:p>
-      <w:pPr>
-        <w:numPr>
-          <w:ilvl w:val="0"/>
-          <w:numId w:val="1"/>
-        </w:numPr>
-        <w:spacing w:before="40" w:after="80"/>
-      </w:pPr>
-      <w:r>
-        <w:t>Evaluate whether the two noted Room Codes are identical or not.</w:t>
-      </w:r>
-    </w:p>
-    <w:p>
-      <w:pPr>
-        <w:spacing w:before="240" w:after="360"/>
-      </w:pPr>
-      <w:r>
-        <w:rPr>
-          <w:b/>
-        </w:rPr>
-        <w:t>Expected result:</w:t>
-      </w:r>
-      <w:r>
-        <w:t xml:space="preserve"> </w:t>
-      </w:r>
-      <w:r>
-        <w:t>The two noted Room Codes should both be strings of six capital English letters and should not be identical.</w:t>
+      <w:r>
+        <w:t>The two noted Room Codes should not be identical.</w:t>
       </w:r>
     </w:p>
     <w:p/>
     <w:sectPr>
-      <w:headerReference w:type="default" r:id="rId5"/>
+      <w:headerReference w:type="default" r:id="rId7"/>
       <w:pgSz w:w="12240" w:h="15840"/>
       <w:pgMar w:top="1440" w:right="1440" w:bottom="1440" w:left="1440" w:header="720" w:footer="720" w:gutter="0"/>
       <w:pgNumType w:start="1"/>
@@ -280,6 +737,56 @@
     </w:sectPr>
   </w:body>
 </w:document>
+</file>
+
+<file path=word/endnotes.xml><?xml version="1.0" encoding="utf-8"?>
+<w:endnotes xmlns:wpc="http://schemas.microsoft.com/office/word/2010/wordprocessingCanvas" xmlns:cx="http://schemas.microsoft.com/office/drawing/2014/chartex" xmlns:cx1="http://schemas.microsoft.com/office/drawing/2015/9/8/chartex" xmlns:cx2="http://schemas.microsoft.com/office/drawing/2015/10/21/chartex" xmlns:cx3="http://schemas.microsoft.com/office/drawing/2016/5/9/chartex" xmlns:cx4="http://schemas.microsoft.com/office/drawing/2016/5/10/chartex" xmlns:cx5="http://schemas.microsoft.com/office/drawing/2016/5/11/chartex" xmlns:cx6="http://schemas.microsoft.com/office/drawing/2016/5/12/chartex" xmlns:cx7="http://schemas.microsoft.com/office/drawing/2016/5/13/chartex" xmlns:cx8="http://schemas.microsoft.com/office/drawing/2016/5/14/chartex" xmlns:mc="http://schemas.openxmlformats.org/markup-compatibility/2006" xmlns:aink="http://schemas.microsoft.com/office/drawing/2016/ink" xmlns:am3d="http://schemas.microsoft.com/office/drawing/2017/model3d" xmlns:o="urn:schemas-microsoft-com:office:office" xmlns:r="http://schemas.openxmlformats.org/officeDocument/2006/relationships" xmlns:m="http://schemas.openxmlformats.org/officeDocument/2006/math" xmlns:v="urn:schemas-microsoft-com:vml" xmlns:wp14="http://schemas.microsoft.com/office/word/2010/wordprocessingDrawing" xmlns:wp="http://schemas.openxmlformats.org/drawingml/2006/wordprocessingDrawing" xmlns:w10="urn:schemas-microsoft-com:office:word" xmlns:w="http://schemas.openxmlformats.org/wordprocessingml/2006/main" xmlns:w14="http://schemas.microsoft.com/office/word/2010/wordml" xmlns:w15="http://schemas.microsoft.com/office/word/2012/wordml" xmlns:w16cex="http://schemas.microsoft.com/office/word/2018/wordml/cex" xmlns:w16cid="http://schemas.microsoft.com/office/word/2016/wordml/cid" xmlns:w16="http://schemas.microsoft.com/office/word/2018/wordml" xmlns:w16se="http://schemas.microsoft.com/office/word/2015/wordml/symex" xmlns:wpg="http://schemas.microsoft.com/office/word/2010/wordprocessingGroup" xmlns:wpi="http://schemas.microsoft.com/office/word/2010/wordprocessingInk" xmlns:wne="http://schemas.microsoft.com/office/word/2006/wordml" xmlns:wps="http://schemas.microsoft.com/office/word/2010/wordprocessingShape" mc:Ignorable="w14 w15 w16se w16cid w16 w16cex wp14">
+  <w:endnote w:type="separator" w:id="-1">
+    <w:p>
+      <w:pPr>
+        <w:spacing w:line="240" w:lineRule="auto"/>
+      </w:pPr>
+      <w:r>
+        <w:separator/>
+      </w:r>
+    </w:p>
+  </w:endnote>
+  <w:endnote w:type="continuationSeparator" w:id="0">
+    <w:p>
+      <w:pPr>
+        <w:spacing w:line="240" w:lineRule="auto"/>
+      </w:pPr>
+      <w:r>
+        <w:continuationSeparator/>
+      </w:r>
+    </w:p>
+  </w:endnote>
+</w:endnotes>
+</file>
+
+<file path=word/footnotes.xml><?xml version="1.0" encoding="utf-8"?>
+<w:footnotes xmlns:wpc="http://schemas.microsoft.com/office/word/2010/wordprocessingCanvas" xmlns:cx="http://schemas.microsoft.com/office/drawing/2014/chartex" xmlns:cx1="http://schemas.microsoft.com/office/drawing/2015/9/8/chartex" xmlns:cx2="http://schemas.microsoft.com/office/drawing/2015/10/21/chartex" xmlns:cx3="http://schemas.microsoft.com/office/drawing/2016/5/9/chartex" xmlns:cx4="http://schemas.microsoft.com/office/drawing/2016/5/10/chartex" xmlns:cx5="http://schemas.microsoft.com/office/drawing/2016/5/11/chartex" xmlns:cx6="http://schemas.microsoft.com/office/drawing/2016/5/12/chartex" xmlns:cx7="http://schemas.microsoft.com/office/drawing/2016/5/13/chartex" xmlns:cx8="http://schemas.microsoft.com/office/drawing/2016/5/14/chartex" xmlns:mc="http://schemas.openxmlformats.org/markup-compatibility/2006" xmlns:aink="http://schemas.microsoft.com/office/drawing/2016/ink" xmlns:am3d="http://schemas.microsoft.com/office/drawing/2017/model3d" xmlns:o="urn:schemas-microsoft-com:office:office" xmlns:r="http://schemas.openxmlformats.org/officeDocument/2006/relationships" xmlns:m="http://schemas.openxmlformats.org/officeDocument/2006/math" xmlns:v="urn:schemas-microsoft-com:vml" xmlns:wp14="http://schemas.microsoft.com/office/word/2010/wordprocessingDrawing" xmlns:wp="http://schemas.openxmlformats.org/drawingml/2006/wordprocessingDrawing" xmlns:w10="urn:schemas-microsoft-com:office:word" xmlns:w="http://schemas.openxmlformats.org/wordprocessingml/2006/main" xmlns:w14="http://schemas.microsoft.com/office/word/2010/wordml" xmlns:w15="http://schemas.microsoft.com/office/word/2012/wordml" xmlns:w16cex="http://schemas.microsoft.com/office/word/2018/wordml/cex" xmlns:w16cid="http://schemas.microsoft.com/office/word/2016/wordml/cid" xmlns:w16="http://schemas.microsoft.com/office/word/2018/wordml" xmlns:w16se="http://schemas.microsoft.com/office/word/2015/wordml/symex" xmlns:wpg="http://schemas.microsoft.com/office/word/2010/wordprocessingGroup" xmlns:wpi="http://schemas.microsoft.com/office/word/2010/wordprocessingInk" xmlns:wne="http://schemas.microsoft.com/office/word/2006/wordml" xmlns:wps="http://schemas.microsoft.com/office/word/2010/wordprocessingShape" mc:Ignorable="w14 w15 w16se w16cid w16 w16cex wp14">
+  <w:footnote w:type="separator" w:id="-1">
+    <w:p>
+      <w:pPr>
+        <w:spacing w:line="240" w:lineRule="auto"/>
+      </w:pPr>
+      <w:r>
+        <w:separator/>
+      </w:r>
+    </w:p>
+  </w:footnote>
+  <w:footnote w:type="continuationSeparator" w:id="0">
+    <w:p>
+      <w:pPr>
+        <w:spacing w:line="240" w:lineRule="auto"/>
+      </w:pPr>
+      <w:r>
+        <w:continuationSeparator/>
+      </w:r>
+    </w:p>
+  </w:footnote>
+</w:footnotes>
 </file>
 
 <file path=word/header1.xml><?xml version="1.0" encoding="utf-8"?>
@@ -291,6 +798,95 @@
 <file path=word/numbering.xml><?xml version="1.0" encoding="utf-8"?>
 <w:numbering xmlns:wpc="http://schemas.microsoft.com/office/word/2010/wordprocessingCanvas" xmlns:cx="http://schemas.microsoft.com/office/drawing/2014/chartex" xmlns:cx1="http://schemas.microsoft.com/office/drawing/2015/9/8/chartex" xmlns:cx2="http://schemas.microsoft.com/office/drawing/2015/10/21/chartex" xmlns:cx3="http://schemas.microsoft.com/office/drawing/2016/5/9/chartex" xmlns:cx4="http://schemas.microsoft.com/office/drawing/2016/5/10/chartex" xmlns:cx5="http://schemas.microsoft.com/office/drawing/2016/5/11/chartex" xmlns:cx6="http://schemas.microsoft.com/office/drawing/2016/5/12/chartex" xmlns:cx7="http://schemas.microsoft.com/office/drawing/2016/5/13/chartex" xmlns:cx8="http://schemas.microsoft.com/office/drawing/2016/5/14/chartex" xmlns:mc="http://schemas.openxmlformats.org/markup-compatibility/2006" xmlns:aink="http://schemas.microsoft.com/office/drawing/2016/ink" xmlns:am3d="http://schemas.microsoft.com/office/drawing/2017/model3d" xmlns:o="urn:schemas-microsoft-com:office:office" xmlns:r="http://schemas.openxmlformats.org/officeDocument/2006/relationships" xmlns:m="http://schemas.openxmlformats.org/officeDocument/2006/math" xmlns:v="urn:schemas-microsoft-com:vml" xmlns:wp14="http://schemas.microsoft.com/office/word/2010/wordprocessingDrawing" xmlns:wp="http://schemas.openxmlformats.org/drawingml/2006/wordprocessingDrawing" xmlns:w10="urn:schemas-microsoft-com:office:word" xmlns:w="http://schemas.openxmlformats.org/wordprocessingml/2006/main" xmlns:w14="http://schemas.microsoft.com/office/word/2010/wordml" xmlns:w15="http://schemas.microsoft.com/office/word/2012/wordml" xmlns:w16cex="http://schemas.microsoft.com/office/word/2018/wordml/cex" xmlns:w16cid="http://schemas.microsoft.com/office/word/2016/wordml/cid" xmlns:w16="http://schemas.microsoft.com/office/word/2018/wordml" xmlns:w16se="http://schemas.microsoft.com/office/word/2015/wordml/symex" xmlns:wpg="http://schemas.microsoft.com/office/word/2010/wordprocessingGroup" xmlns:wpi="http://schemas.microsoft.com/office/word/2010/wordprocessingInk" xmlns:wne="http://schemas.microsoft.com/office/word/2006/wordml" xmlns:wps="http://schemas.microsoft.com/office/word/2010/wordprocessingShape" mc:Ignorable="w14 w15 w16se w16cid w16 w16cex wp14">
   <w:abstractNum w:abstractNumId="0" w15:restartNumberingAfterBreak="0">
+    <w:nsid w:val="00D65225"/>
+    <w:multiLevelType w:val="hybridMultilevel"/>
+    <w:tmpl w:val="D1E8642A"/>
+    <w:lvl w:ilvl="0" w:tplc="0409000F">
+      <w:start w:val="1"/>
+      <w:numFmt w:val="decimal"/>
+      <w:lvlText w:val="%1."/>
+      <w:lvlJc w:val="left"/>
+      <w:pPr>
+        <w:ind w:left="720" w:hanging="360"/>
+      </w:pPr>
+      <w:rPr>
+        <w:rFonts w:hint="default"/>
+      </w:rPr>
+    </w:lvl>
+    <w:lvl w:ilvl="1" w:tplc="04090019" w:tentative="1">
+      <w:start w:val="1"/>
+      <w:numFmt w:val="lowerLetter"/>
+      <w:lvlText w:val="%2."/>
+      <w:lvlJc w:val="left"/>
+      <w:pPr>
+        <w:ind w:left="1440" w:hanging="360"/>
+      </w:pPr>
+    </w:lvl>
+    <w:lvl w:ilvl="2" w:tplc="0409001B" w:tentative="1">
+      <w:start w:val="1"/>
+      <w:numFmt w:val="lowerRoman"/>
+      <w:lvlText w:val="%3."/>
+      <w:lvlJc w:val="right"/>
+      <w:pPr>
+        <w:ind w:left="2160" w:hanging="180"/>
+      </w:pPr>
+    </w:lvl>
+    <w:lvl w:ilvl="3" w:tplc="0409000F" w:tentative="1">
+      <w:start w:val="1"/>
+      <w:numFmt w:val="decimal"/>
+      <w:lvlText w:val="%4."/>
+      <w:lvlJc w:val="left"/>
+      <w:pPr>
+        <w:ind w:left="2880" w:hanging="360"/>
+      </w:pPr>
+    </w:lvl>
+    <w:lvl w:ilvl="4" w:tplc="04090019" w:tentative="1">
+      <w:start w:val="1"/>
+      <w:numFmt w:val="lowerLetter"/>
+      <w:lvlText w:val="%5."/>
+      <w:lvlJc w:val="left"/>
+      <w:pPr>
+        <w:ind w:left="3600" w:hanging="360"/>
+      </w:pPr>
+    </w:lvl>
+    <w:lvl w:ilvl="5" w:tplc="0409001B" w:tentative="1">
+      <w:start w:val="1"/>
+      <w:numFmt w:val="lowerRoman"/>
+      <w:lvlText w:val="%6."/>
+      <w:lvlJc w:val="right"/>
+      <w:pPr>
+        <w:ind w:left="4320" w:hanging="180"/>
+      </w:pPr>
+    </w:lvl>
+    <w:lvl w:ilvl="6" w:tplc="0409000F" w:tentative="1">
+      <w:start w:val="1"/>
+      <w:numFmt w:val="decimal"/>
+      <w:lvlText w:val="%7."/>
+      <w:lvlJc w:val="left"/>
+      <w:pPr>
+        <w:ind w:left="5040" w:hanging="360"/>
+      </w:pPr>
+    </w:lvl>
+    <w:lvl w:ilvl="7" w:tplc="04090019" w:tentative="1">
+      <w:start w:val="1"/>
+      <w:numFmt w:val="lowerLetter"/>
+      <w:lvlText w:val="%8."/>
+      <w:lvlJc w:val="left"/>
+      <w:pPr>
+        <w:ind w:left="5760" w:hanging="360"/>
+      </w:pPr>
+    </w:lvl>
+    <w:lvl w:ilvl="8" w:tplc="0409001B" w:tentative="1">
+      <w:start w:val="1"/>
+      <w:numFmt w:val="lowerRoman"/>
+      <w:lvlText w:val="%9."/>
+      <w:lvlJc w:val="right"/>
+      <w:pPr>
+        <w:ind w:left="6480" w:hanging="180"/>
+      </w:pPr>
+    </w:lvl>
+  </w:abstractNum>
+  <w:abstractNum w:abstractNumId="1" w15:restartNumberingAfterBreak="0">
     <w:nsid w:val="02B0433E"/>
     <w:multiLevelType w:val="multilevel"/>
     <w:tmpl w:val="C25A6ADE"/>
@@ -403,8 +999,195 @@
       </w:rPr>
     </w:lvl>
   </w:abstractNum>
+  <w:abstractNum w:abstractNumId="2" w15:restartNumberingAfterBreak="0">
+    <w:nsid w:val="242B4492"/>
+    <w:multiLevelType w:val="hybridMultilevel"/>
+    <w:tmpl w:val="ED8250BC"/>
+    <w:lvl w:ilvl="0" w:tplc="0409000F">
+      <w:start w:val="1"/>
+      <w:numFmt w:val="decimal"/>
+      <w:lvlText w:val="%1."/>
+      <w:lvlJc w:val="left"/>
+      <w:pPr>
+        <w:ind w:left="720" w:hanging="360"/>
+      </w:pPr>
+      <w:rPr>
+        <w:rFonts w:hint="default"/>
+      </w:rPr>
+    </w:lvl>
+    <w:lvl w:ilvl="1" w:tplc="04090019" w:tentative="1">
+      <w:start w:val="1"/>
+      <w:numFmt w:val="lowerLetter"/>
+      <w:lvlText w:val="%2."/>
+      <w:lvlJc w:val="left"/>
+      <w:pPr>
+        <w:ind w:left="1440" w:hanging="360"/>
+      </w:pPr>
+    </w:lvl>
+    <w:lvl w:ilvl="2" w:tplc="0409001B" w:tentative="1">
+      <w:start w:val="1"/>
+      <w:numFmt w:val="lowerRoman"/>
+      <w:lvlText w:val="%3."/>
+      <w:lvlJc w:val="right"/>
+      <w:pPr>
+        <w:ind w:left="2160" w:hanging="180"/>
+      </w:pPr>
+    </w:lvl>
+    <w:lvl w:ilvl="3" w:tplc="0409000F" w:tentative="1">
+      <w:start w:val="1"/>
+      <w:numFmt w:val="decimal"/>
+      <w:lvlText w:val="%4."/>
+      <w:lvlJc w:val="left"/>
+      <w:pPr>
+        <w:ind w:left="2880" w:hanging="360"/>
+      </w:pPr>
+    </w:lvl>
+    <w:lvl w:ilvl="4" w:tplc="04090019" w:tentative="1">
+      <w:start w:val="1"/>
+      <w:numFmt w:val="lowerLetter"/>
+      <w:lvlText w:val="%5."/>
+      <w:lvlJc w:val="left"/>
+      <w:pPr>
+        <w:ind w:left="3600" w:hanging="360"/>
+      </w:pPr>
+    </w:lvl>
+    <w:lvl w:ilvl="5" w:tplc="0409001B" w:tentative="1">
+      <w:start w:val="1"/>
+      <w:numFmt w:val="lowerRoman"/>
+      <w:lvlText w:val="%6."/>
+      <w:lvlJc w:val="right"/>
+      <w:pPr>
+        <w:ind w:left="4320" w:hanging="180"/>
+      </w:pPr>
+    </w:lvl>
+    <w:lvl w:ilvl="6" w:tplc="0409000F" w:tentative="1">
+      <w:start w:val="1"/>
+      <w:numFmt w:val="decimal"/>
+      <w:lvlText w:val="%7."/>
+      <w:lvlJc w:val="left"/>
+      <w:pPr>
+        <w:ind w:left="5040" w:hanging="360"/>
+      </w:pPr>
+    </w:lvl>
+    <w:lvl w:ilvl="7" w:tplc="04090019" w:tentative="1">
+      <w:start w:val="1"/>
+      <w:numFmt w:val="lowerLetter"/>
+      <w:lvlText w:val="%8."/>
+      <w:lvlJc w:val="left"/>
+      <w:pPr>
+        <w:ind w:left="5760" w:hanging="360"/>
+      </w:pPr>
+    </w:lvl>
+    <w:lvl w:ilvl="8" w:tplc="0409001B" w:tentative="1">
+      <w:start w:val="1"/>
+      <w:numFmt w:val="lowerRoman"/>
+      <w:lvlText w:val="%9."/>
+      <w:lvlJc w:val="right"/>
+      <w:pPr>
+        <w:ind w:left="6480" w:hanging="180"/>
+      </w:pPr>
+    </w:lvl>
+  </w:abstractNum>
+  <w:abstractNum w:abstractNumId="3" w15:restartNumberingAfterBreak="0">
+    <w:nsid w:val="24FE5C4A"/>
+    <w:multiLevelType w:val="hybridMultilevel"/>
+    <w:tmpl w:val="D1D42DE4"/>
+    <w:lvl w:ilvl="0" w:tplc="0409000F">
+      <w:start w:val="1"/>
+      <w:numFmt w:val="decimal"/>
+      <w:lvlText w:val="%1."/>
+      <w:lvlJc w:val="left"/>
+      <w:pPr>
+        <w:ind w:left="720" w:hanging="360"/>
+      </w:pPr>
+      <w:rPr>
+        <w:rFonts w:hint="default"/>
+      </w:rPr>
+    </w:lvl>
+    <w:lvl w:ilvl="1" w:tplc="04090019" w:tentative="1">
+      <w:start w:val="1"/>
+      <w:numFmt w:val="lowerLetter"/>
+      <w:lvlText w:val="%2."/>
+      <w:lvlJc w:val="left"/>
+      <w:pPr>
+        <w:ind w:left="1440" w:hanging="360"/>
+      </w:pPr>
+    </w:lvl>
+    <w:lvl w:ilvl="2" w:tplc="0409001B" w:tentative="1">
+      <w:start w:val="1"/>
+      <w:numFmt w:val="lowerRoman"/>
+      <w:lvlText w:val="%3."/>
+      <w:lvlJc w:val="right"/>
+      <w:pPr>
+        <w:ind w:left="2160" w:hanging="180"/>
+      </w:pPr>
+    </w:lvl>
+    <w:lvl w:ilvl="3" w:tplc="0409000F" w:tentative="1">
+      <w:start w:val="1"/>
+      <w:numFmt w:val="decimal"/>
+      <w:lvlText w:val="%4."/>
+      <w:lvlJc w:val="left"/>
+      <w:pPr>
+        <w:ind w:left="2880" w:hanging="360"/>
+      </w:pPr>
+    </w:lvl>
+    <w:lvl w:ilvl="4" w:tplc="04090019" w:tentative="1">
+      <w:start w:val="1"/>
+      <w:numFmt w:val="lowerLetter"/>
+      <w:lvlText w:val="%5."/>
+      <w:lvlJc w:val="left"/>
+      <w:pPr>
+        <w:ind w:left="3600" w:hanging="360"/>
+      </w:pPr>
+    </w:lvl>
+    <w:lvl w:ilvl="5" w:tplc="0409001B" w:tentative="1">
+      <w:start w:val="1"/>
+      <w:numFmt w:val="lowerRoman"/>
+      <w:lvlText w:val="%6."/>
+      <w:lvlJc w:val="right"/>
+      <w:pPr>
+        <w:ind w:left="4320" w:hanging="180"/>
+      </w:pPr>
+    </w:lvl>
+    <w:lvl w:ilvl="6" w:tplc="0409000F" w:tentative="1">
+      <w:start w:val="1"/>
+      <w:numFmt w:val="decimal"/>
+      <w:lvlText w:val="%7."/>
+      <w:lvlJc w:val="left"/>
+      <w:pPr>
+        <w:ind w:left="5040" w:hanging="360"/>
+      </w:pPr>
+    </w:lvl>
+    <w:lvl w:ilvl="7" w:tplc="04090019" w:tentative="1">
+      <w:start w:val="1"/>
+      <w:numFmt w:val="lowerLetter"/>
+      <w:lvlText w:val="%8."/>
+      <w:lvlJc w:val="left"/>
+      <w:pPr>
+        <w:ind w:left="5760" w:hanging="360"/>
+      </w:pPr>
+    </w:lvl>
+    <w:lvl w:ilvl="8" w:tplc="0409001B" w:tentative="1">
+      <w:start w:val="1"/>
+      <w:numFmt w:val="lowerRoman"/>
+      <w:lvlText w:val="%9."/>
+      <w:lvlJc w:val="right"/>
+      <w:pPr>
+        <w:ind w:left="6480" w:hanging="180"/>
+      </w:pPr>
+    </w:lvl>
+  </w:abstractNum>
   <w:num w:numId="1">
+    <w:abstractNumId w:val="1"/>
+  </w:num>
+  <w:num w:numId="2">
     <w:abstractNumId w:val="0"/>
+  </w:num>
+  <w:num w:numId="3">
+    <w:abstractNumId w:val="2"/>
+  </w:num>
+  <w:num w:numId="4">
+    <w:abstractNumId w:val="3"/>
   </w:num>
 </w:numbering>
 </file>
@@ -843,6 +1626,21 @@
     <w:semiHidden/>
     <w:unhideWhenUsed/>
   </w:style>
+  <w:style w:type="paragraph" w:styleId="ListParagraph">
+    <w:name w:val="List Paragraph"/>
+    <w:basedOn w:val="Normal"/>
+    <w:uiPriority w:val="34"/>
+    <w:qFormat/>
+    <w:rsid w:val="0078743A"/>
+    <w:pPr>
+      <w:ind w:left="720"/>
+      <w:contextualSpacing/>
+    </w:pPr>
+    <w:rPr>
+      <w:rFonts w:cs="Mangal"/>
+      <w:szCs w:val="20"/>
+    </w:rPr>
+  </w:style>
 </w:styles>
 </file>
 

</xml_diff>